<commit_message>
Adding in a new PROSPECT inversion using rrtm instead of PEcAn RTM to remove as many depends as possible to stick with latest code updates. Still a WIP
</commit_message>
<xml_diff>
--- a/manuscript_drafts/Serbin_etal_Arctic_spectra-trait_v4.docx
+++ b/manuscript_drafts/Serbin_etal_Arctic_spectra-trait_v4.docx
@@ -1,6 +1,6 @@
 
 <file path=word/document.xml><?xml version="1.0" encoding="utf-8"?>
-<w:document xmlns:wpc="http://schemas.microsoft.com/office/word/2010/wordprocessingCanvas" xmlns:cx="http://schemas.microsoft.com/office/drawing/2014/chartex" xmlns:cx1="http://schemas.microsoft.com/office/drawing/2015/9/8/chartex" xmlns:cx2="http://schemas.microsoft.com/office/drawing/2015/10/21/chartex" xmlns:cx3="http://schemas.microsoft.com/office/drawing/2016/5/9/chartex" xmlns:cx4="http://schemas.microsoft.com/office/drawing/2016/5/10/chartex" xmlns:cx5="http://schemas.microsoft.com/office/drawing/2016/5/11/chartex" xmlns:cx6="http://schemas.microsoft.com/office/drawing/2016/5/12/chartex" xmlns:cx7="http://schemas.microsoft.com/office/drawing/2016/5/13/chartex" xmlns:cx8="http://schemas.microsoft.com/office/drawing/2016/5/14/chartex" xmlns:mc="http://schemas.openxmlformats.org/markup-compatibility/2006" xmlns:aink="http://schemas.microsoft.com/office/drawing/2016/ink" xmlns:am3d="http://schemas.microsoft.com/office/drawing/2017/model3d" xmlns:o="urn:schemas-microsoft-com:office:office" xmlns:r="http://schemas.openxmlformats.org/officeDocument/2006/relationships" xmlns:m="http://schemas.openxmlformats.org/officeDocument/2006/math" xmlns:v="urn:schemas-microsoft-com:vml" xmlns:wp14="http://schemas.microsoft.com/office/word/2010/wordprocessingDrawing" xmlns:wp="http://schemas.openxmlformats.org/drawingml/2006/wordprocessingDrawing" xmlns:w10="urn:schemas-microsoft-com:office:word" xmlns:w="http://schemas.openxmlformats.org/wordprocessingml/2006/main" xmlns:w14="http://schemas.microsoft.com/office/word/2010/wordml" xmlns:w15="http://schemas.microsoft.com/office/word/2012/wordml" xmlns:w16cex="http://schemas.microsoft.com/office/word/2018/wordml/cex" xmlns:w16cid="http://schemas.microsoft.com/office/word/2016/wordml/cid" xmlns:w16="http://schemas.microsoft.com/office/word/2018/wordml" xmlns:w16se="http://schemas.microsoft.com/office/word/2015/wordml/symex" xmlns:wpg="http://schemas.microsoft.com/office/word/2010/wordprocessingGroup" xmlns:wpi="http://schemas.microsoft.com/office/word/2010/wordprocessingInk" xmlns:wne="http://schemas.microsoft.com/office/word/2006/wordml" xmlns:wps="http://schemas.microsoft.com/office/word/2010/wordprocessingShape" mc:Ignorable="w14 w15 w16se w16cid w16 w16cex wp14">
+<w:document xmlns:wpc="http://schemas.microsoft.com/office/word/2010/wordprocessingCanvas" xmlns:cx="http://schemas.microsoft.com/office/drawing/2014/chartex" xmlns:cx1="http://schemas.microsoft.com/office/drawing/2015/9/8/chartex" xmlns:cx2="http://schemas.microsoft.com/office/drawing/2015/10/21/chartex" xmlns:cx3="http://schemas.microsoft.com/office/drawing/2016/5/9/chartex" xmlns:cx4="http://schemas.microsoft.com/office/drawing/2016/5/10/chartex" xmlns:cx5="http://schemas.microsoft.com/office/drawing/2016/5/11/chartex" xmlns:cx6="http://schemas.microsoft.com/office/drawing/2016/5/12/chartex" xmlns:cx7="http://schemas.microsoft.com/office/drawing/2016/5/13/chartex" xmlns:cx8="http://schemas.microsoft.com/office/drawing/2016/5/14/chartex" xmlns:mc="http://schemas.openxmlformats.org/markup-compatibility/2006" xmlns:aink="http://schemas.microsoft.com/office/drawing/2016/ink" xmlns:am3d="http://schemas.microsoft.com/office/drawing/2017/model3d" xmlns:o="urn:schemas-microsoft-com:office:office" xmlns:r="http://schemas.openxmlformats.org/officeDocument/2006/relationships" xmlns:m="http://schemas.openxmlformats.org/officeDocument/2006/math" xmlns:v="urn:schemas-microsoft-com:vml" xmlns:wp14="http://schemas.microsoft.com/office/word/2010/wordprocessingDrawing" xmlns:wp="http://schemas.openxmlformats.org/drawingml/2006/wordprocessingDrawing" xmlns:w10="urn:schemas-microsoft-com:office:word" xmlns:w="http://schemas.openxmlformats.org/wordprocessingml/2006/main" xmlns:w14="http://schemas.microsoft.com/office/word/2010/wordml" xmlns:w15="http://schemas.microsoft.com/office/word/2012/wordml" xmlns:w16cex="http://schemas.microsoft.com/office/word/2018/wordml/cex" xmlns:w16cid="http://schemas.microsoft.com/office/word/2016/wordml/cid" xmlns:w16="http://schemas.microsoft.com/office/word/2018/wordml" xmlns:w16sdtdh="http://schemas.microsoft.com/office/word/2020/wordml/sdtdatahash" xmlns:w16se="http://schemas.microsoft.com/office/word/2015/wordml/symex" xmlns:wpg="http://schemas.microsoft.com/office/word/2010/wordprocessingGroup" xmlns:wpi="http://schemas.microsoft.com/office/word/2010/wordprocessingInk" xmlns:wne="http://schemas.microsoft.com/office/word/2006/wordml" xmlns:wps="http://schemas.microsoft.com/office/word/2010/wordprocessingShape" mc:Ignorable="w14 w15 w16se w16cid w16 w16cex w16sdtdh wp14">
   <w:body>
     <w:p>
       <w:r>
@@ -44,13 +44,7 @@
         <w:t xml:space="preserve">Title: </w:t>
       </w:r>
       <w:r>
-        <w:t xml:space="preserve">Scaling </w:t>
-      </w:r>
-      <w:r>
-        <w:t xml:space="preserve">Arctic </w:t>
-      </w:r>
-      <w:r>
-        <w:t xml:space="preserve">leaf functional traits with reflectance spectroscopy </w:t>
+        <w:t xml:space="preserve">Scaling Arctic leaf functional traits with reflectance spectroscopy </w:t>
       </w:r>
     </w:p>
     <w:p/>
@@ -151,6 +145,10 @@
     <w:p/>
     <w:p/>
     <w:p/>
+    <w:p/>
+    <w:p/>
+    <w:p/>
+    <w:p/>
     <w:p>
       <w:r>
         <w:rPr>
@@ -199,7 +197,6 @@
         <w:rPr>
           <w:b/>
         </w:rPr>
-        <w:lastRenderedPageBreak/>
         <w:t>Abstract</w:t>
       </w:r>
     </w:p>
@@ -263,7 +260,6 @@
         <w:rPr>
           <w:b/>
         </w:rPr>
-        <w:lastRenderedPageBreak/>
         <w:t>Introduction</w:t>
       </w:r>
     </w:p>
@@ -397,7 +393,6 @@
         <w:spacing w:line="480" w:lineRule="auto"/>
       </w:pPr>
       <w:r>
-        <w:lastRenderedPageBreak/>
         <w:t>Prediction of traits relevant for models using remote sensing</w:t>
       </w:r>
     </w:p>
@@ -774,7 +769,6 @@
         <w:jc w:val="both"/>
       </w:pPr>
       <w:r>
-        <w:lastRenderedPageBreak/>
         <w:t xml:space="preserve">Samples were dried at 70°C for a minimum of three days before weighing to calculate LMA and leaf water content. Carbon, </w:t>
       </w:r>
       <w:proofErr w:type="gramStart"/>
@@ -840,6 +834,33 @@
         </w:rPr>
         <w:t>Results</w:t>
       </w:r>
+    </w:p>
+    <w:p>
+      <w:pPr>
+        <w:spacing w:line="360" w:lineRule="auto"/>
+        <w:jc w:val="both"/>
+      </w:pPr>
+      <w:r>
+        <w:t>Leaf traits – leaf scale</w:t>
+      </w:r>
+    </w:p>
+    <w:p>
+      <w:pPr>
+        <w:spacing w:line="360" w:lineRule="auto"/>
+        <w:jc w:val="both"/>
+      </w:pPr>
+    </w:p>
+    <w:p>
+      <w:pPr>
+        <w:spacing w:line="360" w:lineRule="auto"/>
+        <w:jc w:val="both"/>
+      </w:pPr>
+    </w:p>
+    <w:p>
+      <w:pPr>
+        <w:spacing w:line="360" w:lineRule="auto"/>
+        <w:jc w:val="both"/>
+      </w:pPr>
     </w:p>
     <w:p>
       <w:pPr>
@@ -879,7 +900,7 @@
 </file>
 
 <file path=word/comments.xml><?xml version="1.0" encoding="utf-8"?>
-<w:comments xmlns:wpc="http://schemas.microsoft.com/office/word/2010/wordprocessingCanvas" xmlns:cx="http://schemas.microsoft.com/office/drawing/2014/chartex" xmlns:cx1="http://schemas.microsoft.com/office/drawing/2015/9/8/chartex" xmlns:cx2="http://schemas.microsoft.com/office/drawing/2015/10/21/chartex" xmlns:cx3="http://schemas.microsoft.com/office/drawing/2016/5/9/chartex" xmlns:cx4="http://schemas.microsoft.com/office/drawing/2016/5/10/chartex" xmlns:cx5="http://schemas.microsoft.com/office/drawing/2016/5/11/chartex" xmlns:cx6="http://schemas.microsoft.com/office/drawing/2016/5/12/chartex" xmlns:cx7="http://schemas.microsoft.com/office/drawing/2016/5/13/chartex" xmlns:cx8="http://schemas.microsoft.com/office/drawing/2016/5/14/chartex" xmlns:mc="http://schemas.openxmlformats.org/markup-compatibility/2006" xmlns:aink="http://schemas.microsoft.com/office/drawing/2016/ink" xmlns:am3d="http://schemas.microsoft.com/office/drawing/2017/model3d" xmlns:o="urn:schemas-microsoft-com:office:office" xmlns:r="http://schemas.openxmlformats.org/officeDocument/2006/relationships" xmlns:m="http://schemas.openxmlformats.org/officeDocument/2006/math" xmlns:v="urn:schemas-microsoft-com:vml" xmlns:wp14="http://schemas.microsoft.com/office/word/2010/wordprocessingDrawing" xmlns:wp="http://schemas.openxmlformats.org/drawingml/2006/wordprocessingDrawing" xmlns:w10="urn:schemas-microsoft-com:office:word" xmlns:w="http://schemas.openxmlformats.org/wordprocessingml/2006/main" xmlns:w14="http://schemas.microsoft.com/office/word/2010/wordml" xmlns:w15="http://schemas.microsoft.com/office/word/2012/wordml" xmlns:w16cex="http://schemas.microsoft.com/office/word/2018/wordml/cex" xmlns:w16cid="http://schemas.microsoft.com/office/word/2016/wordml/cid" xmlns:w16="http://schemas.microsoft.com/office/word/2018/wordml" xmlns:w16se="http://schemas.microsoft.com/office/word/2015/wordml/symex" xmlns:wpg="http://schemas.microsoft.com/office/word/2010/wordprocessingGroup" xmlns:wpi="http://schemas.microsoft.com/office/word/2010/wordprocessingInk" xmlns:wne="http://schemas.microsoft.com/office/word/2006/wordml" xmlns:wps="http://schemas.microsoft.com/office/word/2010/wordprocessingShape" mc:Ignorable="w14 w15 w16se w16cid w16 w16cex wp14">
+<w:comments xmlns:wpc="http://schemas.microsoft.com/office/word/2010/wordprocessingCanvas" xmlns:cx="http://schemas.microsoft.com/office/drawing/2014/chartex" xmlns:cx1="http://schemas.microsoft.com/office/drawing/2015/9/8/chartex" xmlns:cx2="http://schemas.microsoft.com/office/drawing/2015/10/21/chartex" xmlns:cx3="http://schemas.microsoft.com/office/drawing/2016/5/9/chartex" xmlns:cx4="http://schemas.microsoft.com/office/drawing/2016/5/10/chartex" xmlns:cx5="http://schemas.microsoft.com/office/drawing/2016/5/11/chartex" xmlns:cx6="http://schemas.microsoft.com/office/drawing/2016/5/12/chartex" xmlns:cx7="http://schemas.microsoft.com/office/drawing/2016/5/13/chartex" xmlns:cx8="http://schemas.microsoft.com/office/drawing/2016/5/14/chartex" xmlns:mc="http://schemas.openxmlformats.org/markup-compatibility/2006" xmlns:aink="http://schemas.microsoft.com/office/drawing/2016/ink" xmlns:am3d="http://schemas.microsoft.com/office/drawing/2017/model3d" xmlns:o="urn:schemas-microsoft-com:office:office" xmlns:r="http://schemas.openxmlformats.org/officeDocument/2006/relationships" xmlns:m="http://schemas.openxmlformats.org/officeDocument/2006/math" xmlns:v="urn:schemas-microsoft-com:vml" xmlns:wp14="http://schemas.microsoft.com/office/word/2010/wordprocessingDrawing" xmlns:wp="http://schemas.openxmlformats.org/drawingml/2006/wordprocessingDrawing" xmlns:w10="urn:schemas-microsoft-com:office:word" xmlns:w="http://schemas.openxmlformats.org/wordprocessingml/2006/main" xmlns:w14="http://schemas.microsoft.com/office/word/2010/wordml" xmlns:w15="http://schemas.microsoft.com/office/word/2012/wordml" xmlns:w16cex="http://schemas.microsoft.com/office/word/2018/wordml/cex" xmlns:w16cid="http://schemas.microsoft.com/office/word/2016/wordml/cid" xmlns:w16="http://schemas.microsoft.com/office/word/2018/wordml" xmlns:w16sdtdh="http://schemas.microsoft.com/office/word/2020/wordml/sdtdatahash" xmlns:w16se="http://schemas.microsoft.com/office/word/2015/wordml/symex" xmlns:wpg="http://schemas.microsoft.com/office/word/2010/wordprocessingGroup" xmlns:wpi="http://schemas.microsoft.com/office/word/2010/wordprocessingInk" xmlns:wne="http://schemas.microsoft.com/office/word/2006/wordml" xmlns:wps="http://schemas.microsoft.com/office/word/2010/wordprocessingShape" mc:Ignorable="w14 w15 w16se w16cid w16 w16cex w16sdtdh wp14">
   <w:comment w:id="0" w:author="Shawn Serbin" w:date="2018-04-03T08:16:00Z" w:initials="SS">
     <w:p>
       <w:pPr>
@@ -900,19 +921,19 @@
 </file>
 
 <file path=word/commentsExtended.xml><?xml version="1.0" encoding="utf-8"?>
-<w15:commentsEx xmlns:wpc="http://schemas.microsoft.com/office/word/2010/wordprocessingCanvas" xmlns:cx="http://schemas.microsoft.com/office/drawing/2014/chartex" xmlns:cx1="http://schemas.microsoft.com/office/drawing/2015/9/8/chartex" xmlns:cx2="http://schemas.microsoft.com/office/drawing/2015/10/21/chartex" xmlns:cx3="http://schemas.microsoft.com/office/drawing/2016/5/9/chartex" xmlns:cx4="http://schemas.microsoft.com/office/drawing/2016/5/10/chartex" xmlns:cx5="http://schemas.microsoft.com/office/drawing/2016/5/11/chartex" xmlns:cx6="http://schemas.microsoft.com/office/drawing/2016/5/12/chartex" xmlns:cx7="http://schemas.microsoft.com/office/drawing/2016/5/13/chartex" xmlns:cx8="http://schemas.microsoft.com/office/drawing/2016/5/14/chartex" xmlns:mc="http://schemas.openxmlformats.org/markup-compatibility/2006" xmlns:aink="http://schemas.microsoft.com/office/drawing/2016/ink" xmlns:am3d="http://schemas.microsoft.com/office/drawing/2017/model3d" xmlns:o="urn:schemas-microsoft-com:office:office" xmlns:r="http://schemas.openxmlformats.org/officeDocument/2006/relationships" xmlns:m="http://schemas.openxmlformats.org/officeDocument/2006/math" xmlns:v="urn:schemas-microsoft-com:vml" xmlns:wp14="http://schemas.microsoft.com/office/word/2010/wordprocessingDrawing" xmlns:wp="http://schemas.openxmlformats.org/drawingml/2006/wordprocessingDrawing" xmlns:w10="urn:schemas-microsoft-com:office:word" xmlns:w="http://schemas.openxmlformats.org/wordprocessingml/2006/main" xmlns:w14="http://schemas.microsoft.com/office/word/2010/wordml" xmlns:w15="http://schemas.microsoft.com/office/word/2012/wordml" xmlns:w16cex="http://schemas.microsoft.com/office/word/2018/wordml/cex" xmlns:w16cid="http://schemas.microsoft.com/office/word/2016/wordml/cid" xmlns:w16="http://schemas.microsoft.com/office/word/2018/wordml" xmlns:w16se="http://schemas.microsoft.com/office/word/2015/wordml/symex" xmlns:wpg="http://schemas.microsoft.com/office/word/2010/wordprocessingGroup" xmlns:wpi="http://schemas.microsoft.com/office/word/2010/wordprocessingInk" xmlns:wne="http://schemas.microsoft.com/office/word/2006/wordml" xmlns:wps="http://schemas.microsoft.com/office/word/2010/wordprocessingShape" mc:Ignorable="w14 w15 w16se w16cid w16 w16cex wp14">
+<w15:commentsEx xmlns:wpc="http://schemas.microsoft.com/office/word/2010/wordprocessingCanvas" xmlns:cx="http://schemas.microsoft.com/office/drawing/2014/chartex" xmlns:cx1="http://schemas.microsoft.com/office/drawing/2015/9/8/chartex" xmlns:cx2="http://schemas.microsoft.com/office/drawing/2015/10/21/chartex" xmlns:cx3="http://schemas.microsoft.com/office/drawing/2016/5/9/chartex" xmlns:cx4="http://schemas.microsoft.com/office/drawing/2016/5/10/chartex" xmlns:cx5="http://schemas.microsoft.com/office/drawing/2016/5/11/chartex" xmlns:cx6="http://schemas.microsoft.com/office/drawing/2016/5/12/chartex" xmlns:cx7="http://schemas.microsoft.com/office/drawing/2016/5/13/chartex" xmlns:cx8="http://schemas.microsoft.com/office/drawing/2016/5/14/chartex" xmlns:mc="http://schemas.openxmlformats.org/markup-compatibility/2006" xmlns:aink="http://schemas.microsoft.com/office/drawing/2016/ink" xmlns:am3d="http://schemas.microsoft.com/office/drawing/2017/model3d" xmlns:o="urn:schemas-microsoft-com:office:office" xmlns:r="http://schemas.openxmlformats.org/officeDocument/2006/relationships" xmlns:m="http://schemas.openxmlformats.org/officeDocument/2006/math" xmlns:v="urn:schemas-microsoft-com:vml" xmlns:wp14="http://schemas.microsoft.com/office/word/2010/wordprocessingDrawing" xmlns:wp="http://schemas.openxmlformats.org/drawingml/2006/wordprocessingDrawing" xmlns:w10="urn:schemas-microsoft-com:office:word" xmlns:w="http://schemas.openxmlformats.org/wordprocessingml/2006/main" xmlns:w14="http://schemas.microsoft.com/office/word/2010/wordml" xmlns:w15="http://schemas.microsoft.com/office/word/2012/wordml" xmlns:w16cex="http://schemas.microsoft.com/office/word/2018/wordml/cex" xmlns:w16cid="http://schemas.microsoft.com/office/word/2016/wordml/cid" xmlns:w16="http://schemas.microsoft.com/office/word/2018/wordml" xmlns:w16sdtdh="http://schemas.microsoft.com/office/word/2020/wordml/sdtdatahash" xmlns:w16se="http://schemas.microsoft.com/office/word/2015/wordml/symex" xmlns:wpg="http://schemas.microsoft.com/office/word/2010/wordprocessingGroup" xmlns:wpi="http://schemas.microsoft.com/office/word/2010/wordprocessingInk" xmlns:wne="http://schemas.microsoft.com/office/word/2006/wordml" xmlns:wps="http://schemas.microsoft.com/office/word/2010/wordprocessingShape" mc:Ignorable="w14 w15 w16se w16cid w16 w16cex w16sdtdh wp14">
   <w15:commentEx w15:paraId="4FE799CD" w15:done="0"/>
 </w15:commentsEx>
 </file>
 
 <file path=word/commentsIds.xml><?xml version="1.0" encoding="utf-8"?>
-<w16cid:commentsIds xmlns:wpc="http://schemas.microsoft.com/office/word/2010/wordprocessingCanvas" xmlns:cx="http://schemas.microsoft.com/office/drawing/2014/chartex" xmlns:cx1="http://schemas.microsoft.com/office/drawing/2015/9/8/chartex" xmlns:cx2="http://schemas.microsoft.com/office/drawing/2015/10/21/chartex" xmlns:cx3="http://schemas.microsoft.com/office/drawing/2016/5/9/chartex" xmlns:cx4="http://schemas.microsoft.com/office/drawing/2016/5/10/chartex" xmlns:cx5="http://schemas.microsoft.com/office/drawing/2016/5/11/chartex" xmlns:cx6="http://schemas.microsoft.com/office/drawing/2016/5/12/chartex" xmlns:cx7="http://schemas.microsoft.com/office/drawing/2016/5/13/chartex" xmlns:cx8="http://schemas.microsoft.com/office/drawing/2016/5/14/chartex" xmlns:mc="http://schemas.openxmlformats.org/markup-compatibility/2006" xmlns:aink="http://schemas.microsoft.com/office/drawing/2016/ink" xmlns:am3d="http://schemas.microsoft.com/office/drawing/2017/model3d" xmlns:o="urn:schemas-microsoft-com:office:office" xmlns:r="http://schemas.openxmlformats.org/officeDocument/2006/relationships" xmlns:m="http://schemas.openxmlformats.org/officeDocument/2006/math" xmlns:v="urn:schemas-microsoft-com:vml" xmlns:wp14="http://schemas.microsoft.com/office/word/2010/wordprocessingDrawing" xmlns:wp="http://schemas.openxmlformats.org/drawingml/2006/wordprocessingDrawing" xmlns:w10="urn:schemas-microsoft-com:office:word" xmlns:w="http://schemas.openxmlformats.org/wordprocessingml/2006/main" xmlns:w14="http://schemas.microsoft.com/office/word/2010/wordml" xmlns:w15="http://schemas.microsoft.com/office/word/2012/wordml" xmlns:w16cex="http://schemas.microsoft.com/office/word/2018/wordml/cex" xmlns:w16cid="http://schemas.microsoft.com/office/word/2016/wordml/cid" xmlns:w16="http://schemas.microsoft.com/office/word/2018/wordml" xmlns:w16se="http://schemas.microsoft.com/office/word/2015/wordml/symex" xmlns:wpg="http://schemas.microsoft.com/office/word/2010/wordprocessingGroup" xmlns:wpi="http://schemas.microsoft.com/office/word/2010/wordprocessingInk" xmlns:wne="http://schemas.microsoft.com/office/word/2006/wordml" xmlns:wps="http://schemas.microsoft.com/office/word/2010/wordprocessingShape" mc:Ignorable="w14 w15 w16se w16cid w16 w16cex wp14">
+<w16cid:commentsIds xmlns:wpc="http://schemas.microsoft.com/office/word/2010/wordprocessingCanvas" xmlns:cx="http://schemas.microsoft.com/office/drawing/2014/chartex" xmlns:cx1="http://schemas.microsoft.com/office/drawing/2015/9/8/chartex" xmlns:cx2="http://schemas.microsoft.com/office/drawing/2015/10/21/chartex" xmlns:cx3="http://schemas.microsoft.com/office/drawing/2016/5/9/chartex" xmlns:cx4="http://schemas.microsoft.com/office/drawing/2016/5/10/chartex" xmlns:cx5="http://schemas.microsoft.com/office/drawing/2016/5/11/chartex" xmlns:cx6="http://schemas.microsoft.com/office/drawing/2016/5/12/chartex" xmlns:cx7="http://schemas.microsoft.com/office/drawing/2016/5/13/chartex" xmlns:cx8="http://schemas.microsoft.com/office/drawing/2016/5/14/chartex" xmlns:mc="http://schemas.openxmlformats.org/markup-compatibility/2006" xmlns:aink="http://schemas.microsoft.com/office/drawing/2016/ink" xmlns:am3d="http://schemas.microsoft.com/office/drawing/2017/model3d" xmlns:o="urn:schemas-microsoft-com:office:office" xmlns:r="http://schemas.openxmlformats.org/officeDocument/2006/relationships" xmlns:m="http://schemas.openxmlformats.org/officeDocument/2006/math" xmlns:v="urn:schemas-microsoft-com:vml" xmlns:wp14="http://schemas.microsoft.com/office/word/2010/wordprocessingDrawing" xmlns:wp="http://schemas.openxmlformats.org/drawingml/2006/wordprocessingDrawing" xmlns:w10="urn:schemas-microsoft-com:office:word" xmlns:w="http://schemas.openxmlformats.org/wordprocessingml/2006/main" xmlns:w14="http://schemas.microsoft.com/office/word/2010/wordml" xmlns:w15="http://schemas.microsoft.com/office/word/2012/wordml" xmlns:w16cex="http://schemas.microsoft.com/office/word/2018/wordml/cex" xmlns:w16cid="http://schemas.microsoft.com/office/word/2016/wordml/cid" xmlns:w16="http://schemas.microsoft.com/office/word/2018/wordml" xmlns:w16sdtdh="http://schemas.microsoft.com/office/word/2020/wordml/sdtdatahash" xmlns:w16se="http://schemas.microsoft.com/office/word/2015/wordml/symex" xmlns:wpg="http://schemas.microsoft.com/office/word/2010/wordprocessingGroup" xmlns:wpi="http://schemas.microsoft.com/office/word/2010/wordprocessingInk" xmlns:wne="http://schemas.microsoft.com/office/word/2006/wordml" xmlns:wps="http://schemas.microsoft.com/office/word/2010/wordprocessingShape" mc:Ignorable="w14 w15 w16se w16cid w16 w16cex w16sdtdh wp14">
   <w16cid:commentId w16cid:paraId="4FE799CD" w16cid:durableId="1F60540F"/>
 </w16cid:commentsIds>
 </file>
 
 <file path=word/styles.xml><?xml version="1.0" encoding="utf-8"?>
-<w:styles xmlns:mc="http://schemas.openxmlformats.org/markup-compatibility/2006" xmlns:r="http://schemas.openxmlformats.org/officeDocument/2006/relationships" xmlns:w="http://schemas.openxmlformats.org/wordprocessingml/2006/main" xmlns:w14="http://schemas.microsoft.com/office/word/2010/wordml" xmlns:w15="http://schemas.microsoft.com/office/word/2012/wordml" xmlns:w16cex="http://schemas.microsoft.com/office/word/2018/wordml/cex" xmlns:w16cid="http://schemas.microsoft.com/office/word/2016/wordml/cid" xmlns:w16="http://schemas.microsoft.com/office/word/2018/wordml" xmlns:w16se="http://schemas.microsoft.com/office/word/2015/wordml/symex" mc:Ignorable="w14 w15 w16se w16cid w16 w16cex">
+<w:styles xmlns:mc="http://schemas.openxmlformats.org/markup-compatibility/2006" xmlns:r="http://schemas.openxmlformats.org/officeDocument/2006/relationships" xmlns:w="http://schemas.openxmlformats.org/wordprocessingml/2006/main" xmlns:w14="http://schemas.microsoft.com/office/word/2010/wordml" xmlns:w15="http://schemas.microsoft.com/office/word/2012/wordml" xmlns:w16cex="http://schemas.microsoft.com/office/word/2018/wordml/cex" xmlns:w16cid="http://schemas.microsoft.com/office/word/2016/wordml/cid" xmlns:w16="http://schemas.microsoft.com/office/word/2018/wordml" xmlns:w16sdtdh="http://schemas.microsoft.com/office/word/2020/wordml/sdtdatahash" xmlns:w16se="http://schemas.microsoft.com/office/word/2015/wordml/symex" mc:Ignorable="w14 w15 w16se w16cid w16 w16cex w16sdtdh">
   <w:docDefaults>
     <w:rPrDefault>
       <w:rPr>
@@ -1030,6 +1051,7 @@
     <w:lsdException w:name="HTML Sample" w:semiHidden="1" w:unhideWhenUsed="1"/>
     <w:lsdException w:name="HTML Typewriter" w:semiHidden="1" w:unhideWhenUsed="1"/>
     <w:lsdException w:name="HTML Variable" w:semiHidden="1" w:unhideWhenUsed="1"/>
+    <w:lsdException w:name="Normal Table" w:semiHidden="1" w:unhideWhenUsed="1"/>
     <w:lsdException w:name="annotation subject" w:semiHidden="1" w:unhideWhenUsed="1"/>
     <w:lsdException w:name="No List" w:semiHidden="1" w:unhideWhenUsed="1"/>
     <w:lsdException w:name="Outline List 1" w:semiHidden="1" w:unhideWhenUsed="1"/>
@@ -1076,8 +1098,10 @@
     <w:lsdException w:name="Table Subtle 2" w:semiHidden="1" w:unhideWhenUsed="1"/>
     <w:lsdException w:name="Table Web 1" w:semiHidden="1" w:unhideWhenUsed="1"/>
     <w:lsdException w:name="Table Web 2" w:semiHidden="1" w:unhideWhenUsed="1"/>
+    <w:lsdException w:name="Table Web 3" w:semiHidden="1" w:unhideWhenUsed="1"/>
     <w:lsdException w:name="Balloon Text" w:semiHidden="1" w:unhideWhenUsed="1"/>
     <w:lsdException w:name="Table Grid" w:uiPriority="59"/>
+    <w:lsdException w:name="Table Theme" w:semiHidden="1" w:unhideWhenUsed="1"/>
     <w:lsdException w:name="Placeholder Text" w:semiHidden="1"/>
     <w:lsdException w:name="No Spacing" w:uiPriority="1" w:qFormat="1"/>
     <w:lsdException w:name="Light Shading" w:uiPriority="60"/>

</xml_diff>